<commit_message>
Updated manual hearing notices to consistently read from courtName instead of court
</commit_message>
<xml_diff>
--- a/docker/docmosis/templates/CV-UNS-HNO-ENG-01199.docx
+++ b/docker/docmosis/templates/CV-UNS-HNO-ENG-01199.docx
@@ -68,6 +68,16 @@
                 <w:szCs w:val="24"/>
               </w:rPr>
               <w:t>court</w:t>
+            </w:r>
+            <w:r>
+              <w:rPr>
+                <w:rFonts w:ascii="Arial" w:hAnsi="Arial" w:cs="Arial"/>
+                <w:b/>
+                <w:bCs/>
+                <w:sz w:val="24"/>
+                <w:szCs w:val="24"/>
+              </w:rPr>
+              <w:t>Name</w:t>
             </w:r>
             <w:r>
               <w:rPr>

</xml_diff>